<commit_message>
workgroup: Architectural and design Pattern
</commit_message>
<xml_diff>
--- a/TrackMe.docx
+++ b/TrackMe.docx
@@ -3107,8 +3107,6 @@
         </w:rPr>
         <w:t xml:space="preserve"> Introduction</w:t>
       </w:r>
-      <w:bookmarkStart w:id="1" w:name="_GoBack"/>
-      <w:bookmarkEnd w:id="1"/>
     </w:p>
     <w:p>
       <w:pPr>
@@ -4334,7 +4332,25 @@
           <w:szCs w:val="32"/>
           <w:lang w:val="en-GB"/>
         </w:rPr>
-        <w:t>data with third parties who request them.</w:t>
+        <w:t xml:space="preserve">data with third parties who </w:t>
+      </w:r>
+      <w:r>
+        <w:rPr>
+          <w:rFonts w:ascii="Times New Roman" w:hAnsi="Times New Roman" w:cs="Times New Roman"/>
+          <w:sz w:val="24"/>
+          <w:szCs w:val="32"/>
+          <w:lang w:val="en-GB"/>
+        </w:rPr>
+        <w:t>require</w:t>
+      </w:r>
+      <w:r>
+        <w:rPr>
+          <w:rFonts w:ascii="Times New Roman" w:hAnsi="Times New Roman" w:cs="Times New Roman"/>
+          <w:sz w:val="24"/>
+          <w:szCs w:val="32"/>
+          <w:lang w:val="en-GB"/>
+        </w:rPr>
+        <w:t xml:space="preserve"> them.</w:t>
       </w:r>
       <w:r>
         <w:rPr>
@@ -4452,7 +4468,27 @@
           <w:szCs w:val="32"/>
           <w:lang w:val="en-GB"/>
         </w:rPr>
-        <w:t xml:space="preserve"> only if the individual has authorized them, accepting previously the request.</w:t>
+        <w:t xml:space="preserve"> only if the individual has authorized them, accepting previously the </w:t>
+      </w:r>
+      <w:bookmarkStart w:id="1" w:name="_GoBack"/>
+      <w:r>
+        <w:rPr>
+          <w:rFonts w:ascii="Times New Roman" w:hAnsi="Times New Roman" w:cs="Times New Roman"/>
+          <w:sz w:val="24"/>
+          <w:szCs w:val="32"/>
+          <w:lang w:val="en-GB"/>
+        </w:rPr>
+        <w:t>request</w:t>
+      </w:r>
+      <w:bookmarkEnd w:id="1"/>
+      <w:r>
+        <w:rPr>
+          <w:rFonts w:ascii="Times New Roman" w:hAnsi="Times New Roman" w:cs="Times New Roman"/>
+          <w:sz w:val="24"/>
+          <w:szCs w:val="32"/>
+          <w:lang w:val="en-GB"/>
+        </w:rPr>
+        <w:t>.</w:t>
       </w:r>
       <w:r>
         <w:rPr>
@@ -7073,7 +7109,16 @@
           <w:szCs w:val="32"/>
           <w:lang w:val="en-GB"/>
         </w:rPr>
-        <w:t xml:space="preserve">request data </w:t>
+        <w:t>require</w:t>
+      </w:r>
+      <w:r>
+        <w:rPr>
+          <w:rFonts w:ascii="Times New Roman" w:hAnsi="Times New Roman" w:cs="Times New Roman"/>
+          <w:sz w:val="24"/>
+          <w:szCs w:val="32"/>
+          <w:lang w:val="en-GB"/>
+        </w:rPr>
+        <w:t xml:space="preserve"> data </w:t>
       </w:r>
       <w:r>
         <w:rPr>
@@ -7987,7 +8032,25 @@
           <w:szCs w:val="32"/>
           <w:lang w:val="en-GB"/>
         </w:rPr>
-        <w:t xml:space="preserve">Parties can request access to </w:t>
+        <w:t xml:space="preserve">Parties can </w:t>
+      </w:r>
+      <w:r>
+        <w:rPr>
+          <w:rFonts w:ascii="Times New Roman" w:hAnsi="Times New Roman" w:cs="Times New Roman"/>
+          <w:sz w:val="24"/>
+          <w:szCs w:val="32"/>
+          <w:lang w:val="en-GB"/>
+        </w:rPr>
+        <w:t>require</w:t>
+      </w:r>
+      <w:r>
+        <w:rPr>
+          <w:rFonts w:ascii="Times New Roman" w:hAnsi="Times New Roman" w:cs="Times New Roman"/>
+          <w:sz w:val="24"/>
+          <w:szCs w:val="32"/>
+          <w:lang w:val="en-GB"/>
+        </w:rPr>
+        <w:t xml:space="preserve"> access to </w:t>
       </w:r>
       <w:r>
         <w:rPr>
@@ -8430,7 +8493,25 @@
           <w:szCs w:val="32"/>
           <w:lang w:val="en-GB"/>
         </w:rPr>
-        <w:t>This type of requests is handled directly by TrackMe that approves them if it is able to properly anonymize the requested data, i.e. TrackMe will accept any request for which the number of individuals whose data satisfy the request is higher than 1000</w:t>
+        <w:t xml:space="preserve">This type of requests is handled directly by TrackMe that approves them if it is able to properly anonymize the </w:t>
+      </w:r>
+      <w:r>
+        <w:rPr>
+          <w:rFonts w:ascii="Times New Roman" w:hAnsi="Times New Roman" w:cs="Times New Roman"/>
+          <w:sz w:val="24"/>
+          <w:szCs w:val="32"/>
+          <w:lang w:val="en-GB"/>
+        </w:rPr>
+        <w:t>required</w:t>
+      </w:r>
+      <w:r>
+        <w:rPr>
+          <w:rFonts w:ascii="Times New Roman" w:hAnsi="Times New Roman" w:cs="Times New Roman"/>
+          <w:sz w:val="24"/>
+          <w:szCs w:val="32"/>
+          <w:lang w:val="en-GB"/>
+        </w:rPr>
+        <w:t xml:space="preserve"> data, i.e. TrackMe will accept any request for which the number of individuals whose data satisfy the request is higher than 1000</w:t>
       </w:r>
     </w:p>
     <w:p>
@@ -31687,18 +31768,7 @@
           <w:szCs w:val="32"/>
           <w:lang w:val="en-GB"/>
         </w:rPr>
-        <w:t>orld Generated by “</w:t>
-      </w:r>
-      <w:r>
-        <w:rPr>
-          <w:rFonts w:ascii="Times New Roman" w:hAnsi="Times New Roman" w:cs="Times New Roman"/>
-          <w:b/>
-          <w:color w:val="4472C4" w:themeColor="accent1"/>
-          <w:sz w:val="28"/>
-          <w:szCs w:val="32"/>
-          <w:lang w:val="en-GB"/>
-        </w:rPr>
-        <w:t>singleReqWellPlace</w:t>
+        <w:t>orld Generated by “singleReqWellPlace</w:t>
       </w:r>
       <w:r>
         <w:rPr>
@@ -33210,7 +33280,6 @@
           <w:rFonts w:ascii="Times New Roman" w:eastAsia="n“àþ" w:hAnsi="Times New Roman"/>
           <w:sz w:val="24"/>
           <w:szCs w:val="24"/>
-          <w:lang w:val="en-GB"/>
         </w:rPr>
       </w:pPr>
       <w:r>
@@ -33218,45 +33287,8 @@
           <w:rFonts w:ascii="Times New Roman" w:eastAsia="n“àþ" w:hAnsi="Times New Roman"/>
           <w:sz w:val="24"/>
           <w:szCs w:val="24"/>
-          <w:lang w:val="en-GB"/>
-        </w:rPr>
-        <w:t>Alloy documentation:</w:t>
-      </w:r>
-      <w:r>
-        <w:rPr>
-          <w:rFonts w:ascii="Times New Roman" w:eastAsia="n“àþ" w:hAnsi="Times New Roman"/>
-          <w:sz w:val="24"/>
-          <w:szCs w:val="24"/>
-          <w:lang w:val="en-GB"/>
-        </w:rPr>
-        <w:t xml:space="preserve"> </w:t>
-      </w:r>
-      <w:r>
-        <w:rPr>
-          <w:rFonts w:ascii="Times New Roman" w:eastAsia="n“àþ" w:hAnsi="Times New Roman"/>
-          <w:sz w:val="24"/>
-          <w:szCs w:val="24"/>
-          <w:lang w:val="en-GB"/>
-        </w:rPr>
-        <w:t>“</w:t>
-      </w:r>
-      <w:r>
-        <w:rPr>
-          <w:rFonts w:ascii="Times New Roman" w:eastAsia="n“àþ" w:hAnsi="Times New Roman"/>
-          <w:sz w:val="24"/>
-          <w:szCs w:val="24"/>
-          <w:lang w:val="en-GB"/>
-        </w:rPr>
-        <w:t>http://alloy.mit.edu/alloy/documentation.html</w:t>
-      </w:r>
-      <w:r>
-        <w:rPr>
-          <w:rFonts w:ascii="Times New Roman" w:eastAsia="n“àþ" w:hAnsi="Times New Roman"/>
-          <w:sz w:val="24"/>
-          <w:szCs w:val="24"/>
-          <w:lang w:val="en-GB"/>
-        </w:rPr>
-        <w:t>”</w:t>
+        </w:rPr>
+        <w:t>Alloy documentation: “http://alloy.mit.edu/alloy/documentation.html”</w:t>
       </w:r>
     </w:p>
     <w:p>
@@ -39373,7 +39405,7 @@
 </file>
 
 <file path=customXml/itemProps1.xml><?xml version="1.0" encoding="utf-8"?>
-<ds:datastoreItem xmlns:ds="http://schemas.openxmlformats.org/officeDocument/2006/customXml" ds:itemID="{6E75553D-CCAC-4F0B-93AC-8FE7E5259E7B}">
+<ds:datastoreItem xmlns:ds="http://schemas.openxmlformats.org/officeDocument/2006/customXml" ds:itemID="{720C36B0-4CC1-46F1-B30D-0E14391261B3}">
   <ds:schemaRefs>
     <ds:schemaRef ds:uri="http://schemas.openxmlformats.org/officeDocument/2006/bibliography"/>
   </ds:schemaRefs>

</xml_diff>